<commit_message>
push before something breaks
turning off scene objects
trying to debug a possible divide by zero in script
</commit_message>
<xml_diff>
--- a/daKarts/changeLog.docx
+++ b/daKarts/changeLog.docx
@@ -14,9 +14,11 @@
     </w:p>
     <w:p/>
     <w:p>
+      <w:proofErr w:type="spellStart"/>
       <w:r>
         <w:t>ArcadeKart.cs</w:t>
       </w:r>
+      <w:proofErr w:type="spellEnd"/>
     </w:p>
     <w:p>
       <w:r>
@@ -139,8 +141,13 @@
     </w:p>
     <w:p/>
     <w:p>
-      <w:r>
-        <w:t>ModularTrackPiece (6) position x=-14 y=0 z=57</w:t>
+      <w:proofErr w:type="spellStart"/>
+      <w:r>
+        <w:t>ModularTrackPiece</w:t>
+      </w:r>
+      <w:proofErr w:type="spellEnd"/>
+      <w:r>
+        <w:t xml:space="preserve"> (6) position x=-14 y=0 z=57</w:t>
       </w:r>
     </w:p>
     <w:p/>
@@ -185,8 +192,13 @@
     <w:p>
       <w:r>
         <w:lastRenderedPageBreak/>
-        <w:t>Turn of FPScontroller</w:t>
-      </w:r>
+        <w:t xml:space="preserve">Turn of </w:t>
+      </w:r>
+      <w:proofErr w:type="spellStart"/>
+      <w:r>
+        <w:t>FPScontroller</w:t>
+      </w:r>
+      <w:proofErr w:type="spellEnd"/>
     </w:p>
     <w:p>
       <w:r>
@@ -206,7 +218,15 @@
     </w:p>
     <w:p>
       <w:r>
-        <w:t>NOTE: this will help you setup the ML_Agents also</w:t>
+        <w:t xml:space="preserve">NOTE: this will help you setup the </w:t>
+      </w:r>
+      <w:proofErr w:type="spellStart"/>
+      <w:r>
+        <w:t>ML_Agents</w:t>
+      </w:r>
+      <w:proofErr w:type="spellEnd"/>
+      <w:r>
+        <w:t xml:space="preserve"> also</w:t>
       </w:r>
     </w:p>
     <w:p/>
@@ -214,9 +234,11 @@
       <w:r>
         <w:t>Turned off “</w:t>
       </w:r>
+      <w:proofErr w:type="spellStart"/>
       <w:r>
         <w:t>Bld_TempleTower_Arc_Gate_A</w:t>
       </w:r>
+      <w:proofErr w:type="spellEnd"/>
       <w:r>
         <w:t>” to open a door in sun scene</w:t>
       </w:r>
@@ -235,6 +257,29 @@
         <w:t>Karting Mod: Bouncy Sparkly!</w:t>
       </w:r>
     </w:p>
+    <w:p/>
+    <w:p>
+      <w:r>
+        <w:t>Build out huge track</w:t>
+      </w:r>
+    </w:p>
+    <w:p>
+      <w:r>
+        <w:t>Made the space bar work as brake</w:t>
+      </w:r>
+    </w:p>
+    <w:p>
+      <w:r>
+        <w:t>Added start/finish</w:t>
+      </w:r>
+    </w:p>
+    <w:p/>
+    <w:p>
+      <w:r>
+        <w:t xml:space="preserve">Started adding checkpoints </w:t>
+      </w:r>
+    </w:p>
+    <w:p/>
     <w:sectPr>
       <w:pgSz w:w="12240" w:h="15840"/>
       <w:pgMar w:top="1440" w:right="1440" w:bottom="1440" w:left="1440" w:header="720" w:footer="720" w:gutter="0"/>

</xml_diff>